<commit_message>
Part 2: Analyzing the Data
</commit_message>
<xml_diff>
--- a/IBM - Data Analyst Certificate/Excel Basics for Data Analysis/Documentation of the Assignment.docx
+++ b/IBM - Data Analyst Certificate/Excel Basics for Data Analysis/Documentation of the Assignment.docx
@@ -34,7 +34,16 @@
       </w:pPr>
       <w:bookmarkStart w:id="0" w:name="_Hlk196881853"/>
       <w:r>
-        <w:t>Course No. 2</w:t>
+        <w:t>Course N</w:t>
+      </w:r>
+      <w:r>
+        <w:t>umber</w:t>
+      </w:r>
+      <w:r>
+        <w:t xml:space="preserve"> </w:t>
+      </w:r>
+      <w:r>
+        <w:t>Two</w:t>
       </w:r>
     </w:p>
     <w:bookmarkEnd w:id="0"/>
@@ -726,14 +735,7 @@
           <w:sz w:val="26"/>
           <w:szCs w:val="26"/>
         </w:rPr>
-        <w:t xml:space="preserve"> (String / General)</w:t>
-      </w:r>
-      <w:r>
-        <w:rPr>
-          <w:sz w:val="26"/>
-          <w:szCs w:val="26"/>
-        </w:rPr>
-        <w:t>.</w:t>
+        <w:t xml:space="preserve"> (String / General).</w:t>
       </w:r>
     </w:p>
     <w:p>
@@ -760,21 +762,7 @@
           <w:sz w:val="26"/>
           <w:szCs w:val="26"/>
         </w:rPr>
-        <w:t xml:space="preserve"> </w:t>
-      </w:r>
-      <w:r>
-        <w:rPr>
-          <w:sz w:val="26"/>
-          <w:szCs w:val="26"/>
-        </w:rPr>
-        <w:t>(String / General)</w:t>
-      </w:r>
-      <w:r>
-        <w:rPr>
-          <w:sz w:val="26"/>
-          <w:szCs w:val="26"/>
-        </w:rPr>
-        <w:t>.</w:t>
+        <w:t xml:space="preserve"> (String / General).</w:t>
       </w:r>
     </w:p>
     <w:p>
@@ -801,21 +789,7 @@
           <w:sz w:val="26"/>
           <w:szCs w:val="26"/>
         </w:rPr>
-        <w:t xml:space="preserve"> (</w:t>
-      </w:r>
-      <w:r>
-        <w:rPr>
-          <w:sz w:val="26"/>
-          <w:szCs w:val="26"/>
-        </w:rPr>
-        <w:t>Discrete</w:t>
-      </w:r>
-      <w:r>
-        <w:rPr>
-          <w:sz w:val="26"/>
-          <w:szCs w:val="26"/>
-        </w:rPr>
-        <w:t xml:space="preserve"> Numbers).</w:t>
+        <w:t xml:space="preserve"> (Discrete Numbers).</w:t>
       </w:r>
     </w:p>
     <w:p>
@@ -1291,23 +1265,7 @@
           <w:sz w:val="26"/>
           <w:szCs w:val="26"/>
         </w:rPr>
-        <w:t xml:space="preserve">), thin double </w:t>
-      </w:r>
-      <w:proofErr w:type="gramStart"/>
-      <w:r>
-        <w:rPr>
-          <w:sz w:val="26"/>
-          <w:szCs w:val="26"/>
-        </w:rPr>
-        <w:t>click</w:t>
-      </w:r>
-      <w:proofErr w:type="gramEnd"/>
-      <w:r>
-        <w:rPr>
-          <w:sz w:val="26"/>
-          <w:szCs w:val="26"/>
-        </w:rPr>
-        <w:t xml:space="preserve"> any column</w:t>
+        <w:t>), thin double click any column</w:t>
       </w:r>
       <w:r>
         <w:rPr>
@@ -2264,6 +2222,1394 @@
           <w:color w:val="auto"/>
           <w:sz w:val="32"/>
           <w:szCs w:val="36"/>
+        </w:rPr>
+      </w:pPr>
+    </w:p>
+    <w:p>
+      <w:pPr>
+        <w:rPr>
+          <w:rFonts w:eastAsia="Calibri"/>
+          <w:color w:val="auto"/>
+          <w:sz w:val="32"/>
+          <w:szCs w:val="36"/>
+        </w:rPr>
+      </w:pPr>
+    </w:p>
+    <w:p>
+      <w:pPr>
+        <w:rPr>
+          <w:rFonts w:eastAsia="Calibri"/>
+          <w:color w:val="auto"/>
+          <w:sz w:val="32"/>
+          <w:szCs w:val="36"/>
+        </w:rPr>
+      </w:pPr>
+    </w:p>
+    <w:p>
+      <w:pPr>
+        <w:rPr>
+          <w:rFonts w:eastAsia="Calibri"/>
+          <w:color w:val="auto"/>
+          <w:sz w:val="32"/>
+          <w:szCs w:val="36"/>
+        </w:rPr>
+      </w:pPr>
+    </w:p>
+    <w:p>
+      <w:pPr>
+        <w:rPr>
+          <w:rFonts w:eastAsia="Calibri"/>
+          <w:color w:val="auto"/>
+          <w:sz w:val="32"/>
+          <w:szCs w:val="36"/>
+        </w:rPr>
+      </w:pPr>
+    </w:p>
+    <w:p>
+      <w:pPr>
+        <w:rPr>
+          <w:rFonts w:eastAsia="Calibri"/>
+          <w:color w:val="auto"/>
+          <w:sz w:val="32"/>
+          <w:szCs w:val="36"/>
+        </w:rPr>
+      </w:pPr>
+    </w:p>
+    <w:p>
+      <w:pPr>
+        <w:rPr>
+          <w:rFonts w:eastAsia="Calibri"/>
+          <w:color w:val="auto"/>
+          <w:sz w:val="32"/>
+          <w:szCs w:val="36"/>
+        </w:rPr>
+      </w:pPr>
+    </w:p>
+    <w:p>
+      <w:pPr>
+        <w:rPr>
+          <w:rFonts w:eastAsia="Calibri"/>
+          <w:color w:val="auto"/>
+          <w:sz w:val="32"/>
+          <w:szCs w:val="36"/>
+        </w:rPr>
+      </w:pPr>
+    </w:p>
+    <w:p>
+      <w:pPr>
+        <w:rPr>
+          <w:rFonts w:eastAsia="Calibri"/>
+          <w:color w:val="auto"/>
+          <w:sz w:val="32"/>
+          <w:szCs w:val="36"/>
+        </w:rPr>
+      </w:pPr>
+    </w:p>
+    <w:p>
+      <w:pPr>
+        <w:rPr>
+          <w:rFonts w:eastAsia="Calibri"/>
+          <w:color w:val="auto"/>
+          <w:sz w:val="32"/>
+          <w:szCs w:val="36"/>
+        </w:rPr>
+      </w:pPr>
+    </w:p>
+    <w:p>
+      <w:pPr>
+        <w:rPr>
+          <w:rFonts w:eastAsia="Calibri"/>
+          <w:color w:val="auto"/>
+          <w:sz w:val="32"/>
+          <w:szCs w:val="36"/>
+        </w:rPr>
+      </w:pPr>
+    </w:p>
+    <w:p>
+      <w:pPr>
+        <w:pStyle w:val="BigTitel"/>
+      </w:pPr>
+      <w:r>
+        <w:lastRenderedPageBreak/>
+        <w:t>Analyze the Data</w:t>
+      </w:r>
+    </w:p>
+    <w:p>
+      <w:pPr>
+        <w:pStyle w:val="a"/>
+        <w:rPr>
+          <w:sz w:val="26"/>
+          <w:szCs w:val="26"/>
+        </w:rPr>
+      </w:pPr>
+      <w:r>
+        <w:rPr>
+          <w:sz w:val="26"/>
+          <w:szCs w:val="26"/>
+        </w:rPr>
+        <w:t>After finishing preparing the data, that is the time to my favorite part: analyzing the data.</w:t>
+      </w:r>
+    </w:p>
+    <w:p>
+      <w:pPr>
+        <w:pStyle w:val="a"/>
+        <w:rPr>
+          <w:sz w:val="26"/>
+          <w:szCs w:val="26"/>
+        </w:rPr>
+      </w:pPr>
+      <w:r>
+        <w:rPr>
+          <w:sz w:val="26"/>
+          <w:szCs w:val="26"/>
+        </w:rPr>
+        <w:t xml:space="preserve">In this step, I have extremely nice feeling dealing with numbers to get insights from in and translate these number to a real actionable findings to make decision-making more easy for who will take it. </w:t>
+      </w:r>
+    </w:p>
+    <w:p>
+      <w:pPr>
+        <w:pStyle w:val="a"/>
+        <w:rPr>
+          <w:sz w:val="26"/>
+          <w:szCs w:val="26"/>
+        </w:rPr>
+      </w:pPr>
+      <w:r>
+        <w:rPr>
+          <w:sz w:val="26"/>
+          <w:szCs w:val="26"/>
+        </w:rPr>
+        <w:t xml:space="preserve">To do that, I worked a lot of steps in a specific order, and here we are: </w:t>
+      </w:r>
+    </w:p>
+    <w:p>
+      <w:pPr>
+        <w:pStyle w:val="SmallTitel"/>
+      </w:pPr>
+    </w:p>
+    <w:p>
+      <w:pPr>
+        <w:pStyle w:val="SmallTitel"/>
+      </w:pPr>
+      <w:r>
+        <w:t xml:space="preserve">Task 1: </w:t>
+      </w:r>
+      <w:r>
+        <w:rPr>
+          <w:rFonts w:hint="eastAsia"/>
+        </w:rPr>
+        <w:t>Format the data as a table</w:t>
+      </w:r>
+    </w:p>
+    <w:p>
+      <w:pPr>
+        <w:pStyle w:val="a"/>
+        <w:ind w:left="720"/>
+        <w:rPr>
+          <w:sz w:val="26"/>
+          <w:szCs w:val="26"/>
+        </w:rPr>
+      </w:pPr>
+      <w:r>
+        <w:rPr>
+          <w:sz w:val="26"/>
+          <w:szCs w:val="26"/>
+        </w:rPr>
+        <w:t>In this step, I</w:t>
+      </w:r>
+      <w:r>
+        <w:rPr>
+          <w:sz w:val="26"/>
+          <w:szCs w:val="26"/>
+        </w:rPr>
+        <w:t xml:space="preserve"> changed the data from a just data on a spreadsheet to a table.</w:t>
+      </w:r>
+    </w:p>
+    <w:p>
+      <w:pPr>
+        <w:pStyle w:val="a"/>
+        <w:ind w:left="720"/>
+        <w:rPr>
+          <w:sz w:val="26"/>
+          <w:szCs w:val="26"/>
+        </w:rPr>
+      </w:pPr>
+      <w:r>
+        <w:rPr>
+          <w:sz w:val="26"/>
+          <w:szCs w:val="26"/>
+        </w:rPr>
+        <w:t>This step is important step because dealing with tables is more readable and it decrease errors those can be happened be dealing with just cells’ references.</w:t>
+      </w:r>
+    </w:p>
+    <w:p>
+      <w:pPr>
+        <w:pStyle w:val="a"/>
+        <w:ind w:left="720"/>
+        <w:rPr>
+          <w:sz w:val="26"/>
+          <w:szCs w:val="26"/>
+        </w:rPr>
+      </w:pPr>
+      <w:r>
+        <w:rPr>
+          <w:sz w:val="26"/>
+          <w:szCs w:val="26"/>
+        </w:rPr>
+        <w:t>To do that, just go the insert tap, and select table, then select the range with putting check mark on the option “My table has headers”.</w:t>
+      </w:r>
+    </w:p>
+    <w:p>
+      <w:pPr>
+        <w:pStyle w:val="a"/>
+        <w:ind w:left="720"/>
+        <w:rPr>
+          <w:sz w:val="26"/>
+          <w:szCs w:val="26"/>
+        </w:rPr>
+      </w:pPr>
+    </w:p>
+    <w:p>
+      <w:pPr>
+        <w:pStyle w:val="SmallTitel"/>
+        <w:rPr>
+          <w:szCs w:val="24"/>
+        </w:rPr>
+      </w:pPr>
+    </w:p>
+    <w:p>
+      <w:pPr>
+        <w:pStyle w:val="SmallTitel"/>
+        <w:rPr>
+          <w:szCs w:val="24"/>
+        </w:rPr>
+      </w:pPr>
+      <w:r>
+        <w:rPr>
+          <w:szCs w:val="24"/>
+        </w:rPr>
+        <w:t xml:space="preserve">Task 2: </w:t>
+      </w:r>
+      <w:r>
+        <w:rPr>
+          <w:rFonts w:hint="eastAsia"/>
+          <w:szCs w:val="24"/>
+        </w:rPr>
+        <w:t>Use AutoSum to calculate values</w:t>
+      </w:r>
+    </w:p>
+    <w:p>
+      <w:pPr>
+        <w:pStyle w:val="a"/>
+        <w:ind w:left="720"/>
+        <w:rPr>
+          <w:sz w:val="26"/>
+          <w:szCs w:val="26"/>
+        </w:rPr>
+      </w:pPr>
+      <w:r>
+        <w:rPr>
+          <w:sz w:val="26"/>
+          <w:szCs w:val="26"/>
+        </w:rPr>
+        <w:t xml:space="preserve">In </w:t>
+      </w:r>
+      <w:r>
+        <w:rPr>
+          <w:sz w:val="26"/>
+          <w:szCs w:val="26"/>
+        </w:rPr>
+        <w:t xml:space="preserve">this step, </w:t>
+      </w:r>
+      <w:r>
+        <w:rPr>
+          <w:sz w:val="26"/>
+          <w:szCs w:val="26"/>
+        </w:rPr>
+        <w:t xml:space="preserve">I used </w:t>
+      </w:r>
+    </w:p>
+    <w:p>
+      <w:pPr>
+        <w:pStyle w:val="a"/>
+        <w:ind w:left="720"/>
+        <w:rPr>
+          <w:sz w:val="26"/>
+          <w:szCs w:val="26"/>
+        </w:rPr>
+      </w:pPr>
+      <w:r>
+        <w:rPr>
+          <w:rFonts w:hint="eastAsia"/>
+          <w:sz w:val="26"/>
+          <w:szCs w:val="26"/>
+        </w:rPr>
+        <w:t xml:space="preserve">AutoSum to find the following values for column </w:t>
+      </w:r>
+      <w:r>
+        <w:rPr>
+          <w:rFonts w:hint="eastAsia"/>
+          <w:sz w:val="26"/>
+          <w:szCs w:val="26"/>
+        </w:rPr>
+        <w:t>‘</w:t>
+      </w:r>
+      <w:r>
+        <w:rPr>
+          <w:rFonts w:hint="eastAsia"/>
+          <w:sz w:val="26"/>
+          <w:szCs w:val="26"/>
+        </w:rPr>
+        <w:t>C</w:t>
+      </w:r>
+      <w:r>
+        <w:rPr>
+          <w:rFonts w:hint="eastAsia"/>
+          <w:sz w:val="26"/>
+          <w:szCs w:val="26"/>
+        </w:rPr>
+        <w:t>’</w:t>
+      </w:r>
+      <w:r>
+        <w:rPr>
+          <w:rFonts w:hint="eastAsia"/>
+          <w:sz w:val="26"/>
+          <w:szCs w:val="26"/>
+        </w:rPr>
+        <w:t xml:space="preserve"> and record each of the values:</w:t>
+      </w:r>
+    </w:p>
+    <w:p>
+      <w:pPr>
+        <w:pStyle w:val="a"/>
+        <w:numPr>
+          <w:ilvl w:val="0"/>
+          <w:numId w:val="38"/>
+        </w:numPr>
+        <w:rPr>
+          <w:rFonts w:hint="eastAsia"/>
+          <w:sz w:val="26"/>
+          <w:szCs w:val="26"/>
+        </w:rPr>
+      </w:pPr>
+      <w:r>
+        <w:rPr>
+          <w:rFonts w:hint="eastAsia"/>
+          <w:sz w:val="26"/>
+          <w:szCs w:val="26"/>
+        </w:rPr>
+        <w:t>SUM</w:t>
+      </w:r>
+    </w:p>
+    <w:p>
+      <w:pPr>
+        <w:pStyle w:val="a"/>
+        <w:numPr>
+          <w:ilvl w:val="0"/>
+          <w:numId w:val="38"/>
+        </w:numPr>
+        <w:rPr>
+          <w:rFonts w:hint="eastAsia"/>
+          <w:sz w:val="26"/>
+          <w:szCs w:val="26"/>
+        </w:rPr>
+      </w:pPr>
+      <w:r>
+        <w:rPr>
+          <w:rFonts w:hint="eastAsia"/>
+          <w:sz w:val="26"/>
+          <w:szCs w:val="26"/>
+        </w:rPr>
+        <w:t>AVERAGE</w:t>
+      </w:r>
+    </w:p>
+    <w:p>
+      <w:pPr>
+        <w:pStyle w:val="a"/>
+        <w:numPr>
+          <w:ilvl w:val="0"/>
+          <w:numId w:val="38"/>
+        </w:numPr>
+        <w:rPr>
+          <w:rFonts w:hint="eastAsia"/>
+          <w:sz w:val="26"/>
+          <w:szCs w:val="26"/>
+        </w:rPr>
+      </w:pPr>
+      <w:r>
+        <w:rPr>
+          <w:rFonts w:hint="eastAsia"/>
+          <w:sz w:val="26"/>
+          <w:szCs w:val="26"/>
+        </w:rPr>
+        <w:t>MIN</w:t>
+      </w:r>
+    </w:p>
+    <w:p>
+      <w:pPr>
+        <w:pStyle w:val="a"/>
+        <w:numPr>
+          <w:ilvl w:val="0"/>
+          <w:numId w:val="38"/>
+        </w:numPr>
+        <w:rPr>
+          <w:rFonts w:hint="eastAsia"/>
+          <w:sz w:val="26"/>
+          <w:szCs w:val="26"/>
+        </w:rPr>
+      </w:pPr>
+      <w:r>
+        <w:rPr>
+          <w:rFonts w:hint="eastAsia"/>
+          <w:sz w:val="26"/>
+          <w:szCs w:val="26"/>
+        </w:rPr>
+        <w:t>MAX</w:t>
+      </w:r>
+    </w:p>
+    <w:p>
+      <w:pPr>
+        <w:pStyle w:val="a"/>
+        <w:numPr>
+          <w:ilvl w:val="0"/>
+          <w:numId w:val="38"/>
+        </w:numPr>
+        <w:rPr>
+          <w:rFonts w:hint="eastAsia"/>
+          <w:sz w:val="26"/>
+          <w:szCs w:val="26"/>
+        </w:rPr>
+      </w:pPr>
+      <w:r>
+        <w:rPr>
+          <w:rFonts w:hint="eastAsia"/>
+          <w:sz w:val="26"/>
+          <w:szCs w:val="26"/>
+        </w:rPr>
+        <w:t>COUNT</w:t>
+      </w:r>
+    </w:p>
+    <w:p>
+      <w:pPr>
+        <w:pStyle w:val="a"/>
+        <w:ind w:left="720"/>
+        <w:rPr>
+          <w:sz w:val="26"/>
+          <w:szCs w:val="26"/>
+        </w:rPr>
+      </w:pPr>
+      <w:r>
+        <w:rPr>
+          <w:sz w:val="26"/>
+          <w:szCs w:val="26"/>
+        </w:rPr>
+        <w:t>This step is important to get sense of the data and how it looks like.</w:t>
+      </w:r>
+    </w:p>
+    <w:p>
+      <w:pPr>
+        <w:pStyle w:val="a"/>
+        <w:ind w:left="720"/>
+        <w:rPr>
+          <w:sz w:val="26"/>
+          <w:szCs w:val="26"/>
+        </w:rPr>
+      </w:pPr>
+      <w:r>
+        <w:rPr>
+          <w:sz w:val="26"/>
+          <w:szCs w:val="26"/>
+        </w:rPr>
+        <w:t xml:space="preserve">To perform that, go to </w:t>
+      </w:r>
+      <w:r>
+        <w:rPr>
+          <w:sz w:val="26"/>
+          <w:szCs w:val="26"/>
+        </w:rPr>
+        <w:t>good place (such as the next of the table) and type the name of each function and use it in the next of its name.</w:t>
+      </w:r>
+    </w:p>
+    <w:p>
+      <w:pPr>
+        <w:pStyle w:val="a"/>
+        <w:ind w:left="720"/>
+        <w:rPr>
+          <w:sz w:val="26"/>
+          <w:szCs w:val="26"/>
+        </w:rPr>
+      </w:pPr>
+      <w:r>
+        <w:rPr>
+          <w:sz w:val="26"/>
+          <w:szCs w:val="26"/>
+        </w:rPr>
+        <w:t xml:space="preserve"> </w:t>
+      </w:r>
+      <w:r>
+        <w:rPr>
+          <w:sz w:val="26"/>
+          <w:szCs w:val="26"/>
+        </w:rPr>
+        <w:t xml:space="preserve"> </w:t>
+      </w:r>
+    </w:p>
+    <w:p>
+      <w:pPr>
+        <w:pStyle w:val="a"/>
+        <w:ind w:left="720"/>
+        <w:rPr>
+          <w:sz w:val="26"/>
+          <w:szCs w:val="26"/>
+        </w:rPr>
+      </w:pPr>
+    </w:p>
+    <w:p>
+      <w:pPr>
+        <w:pStyle w:val="a"/>
+        <w:ind w:left="720"/>
+        <w:rPr>
+          <w:sz w:val="26"/>
+          <w:szCs w:val="26"/>
+        </w:rPr>
+      </w:pPr>
+    </w:p>
+    <w:p>
+      <w:pPr>
+        <w:pStyle w:val="a"/>
+      </w:pPr>
+    </w:p>
+    <w:p>
+      <w:pPr>
+        <w:pStyle w:val="SmallTitel"/>
+        <w:rPr>
+          <w:rFonts w:eastAsiaTheme="minorEastAsia"/>
+          <w:szCs w:val="24"/>
+        </w:rPr>
+      </w:pPr>
+      <w:r>
+        <w:rPr>
+          <w:szCs w:val="24"/>
+        </w:rPr>
+        <w:lastRenderedPageBreak/>
+        <w:t xml:space="preserve">Task 3: </w:t>
+      </w:r>
+      <w:r>
+        <w:rPr>
+          <w:rFonts w:hint="eastAsia"/>
+          <w:szCs w:val="24"/>
+        </w:rPr>
+        <w:t>Create a Pivot Table</w:t>
+      </w:r>
+    </w:p>
+    <w:p>
+      <w:pPr>
+        <w:pStyle w:val="a"/>
+        <w:ind w:left="720"/>
+        <w:rPr>
+          <w:sz w:val="26"/>
+          <w:szCs w:val="26"/>
+        </w:rPr>
+      </w:pPr>
+      <w:r>
+        <w:rPr>
+          <w:sz w:val="26"/>
+          <w:szCs w:val="26"/>
+        </w:rPr>
+        <w:t xml:space="preserve">Now, I will use </w:t>
+      </w:r>
+      <w:r>
+        <w:rPr>
+          <w:rFonts w:hint="eastAsia"/>
+          <w:sz w:val="26"/>
+          <w:szCs w:val="26"/>
+        </w:rPr>
+        <w:t>the PivotTable feature to create a pivot table that displays the Department field in the Rows section, and the Equipment Count in the Values section, so that the pivot table displays the sum of equipment count by department.</w:t>
+      </w:r>
+    </w:p>
+    <w:p>
+      <w:pPr>
+        <w:pStyle w:val="a"/>
+        <w:ind w:left="720"/>
+        <w:rPr>
+          <w:sz w:val="26"/>
+          <w:szCs w:val="26"/>
+        </w:rPr>
+      </w:pPr>
+      <w:r>
+        <w:rPr>
+          <w:sz w:val="26"/>
+          <w:szCs w:val="26"/>
+        </w:rPr>
+        <w:t>That give me a good vision how the equipment counts are distributed on the departments.</w:t>
+      </w:r>
+    </w:p>
+    <w:p>
+      <w:pPr>
+        <w:pStyle w:val="a"/>
+        <w:ind w:left="720"/>
+        <w:rPr>
+          <w:sz w:val="26"/>
+          <w:szCs w:val="26"/>
+        </w:rPr>
+      </w:pPr>
+      <w:r>
+        <w:rPr>
+          <w:sz w:val="26"/>
+          <w:szCs w:val="26"/>
+        </w:rPr>
+        <w:t>To do that, I went to the insert tap, then select Pivot Table and select my previous table (</w:t>
+      </w:r>
+      <w:proofErr w:type="spellStart"/>
+      <w:r>
+        <w:rPr>
+          <w:sz w:val="26"/>
+          <w:szCs w:val="26"/>
+        </w:rPr>
+        <w:t>Montgomery_Fleet_Equipment_Inventory</w:t>
+      </w:r>
+      <w:proofErr w:type="spellEnd"/>
+      <w:r>
+        <w:rPr>
+          <w:sz w:val="26"/>
+          <w:szCs w:val="26"/>
+        </w:rPr>
+        <w:t>) as the source of the pivot table, and select creating it in a new worksheet named (</w:t>
+      </w:r>
+      <w:r>
+        <w:rPr>
+          <w:sz w:val="26"/>
+          <w:szCs w:val="26"/>
+        </w:rPr>
+        <w:t>Analysis_1</w:t>
+      </w:r>
+      <w:r>
+        <w:rPr>
+          <w:sz w:val="26"/>
+          <w:szCs w:val="26"/>
+        </w:rPr>
+        <w:t xml:space="preserve">). </w:t>
+      </w:r>
+    </w:p>
+    <w:p>
+      <w:pPr>
+        <w:pStyle w:val="a"/>
+        <w:ind w:left="720"/>
+        <w:rPr>
+          <w:sz w:val="26"/>
+          <w:szCs w:val="26"/>
+        </w:rPr>
+      </w:pPr>
+      <w:r>
+        <w:rPr>
+          <w:sz w:val="26"/>
+          <w:szCs w:val="26"/>
+        </w:rPr>
+        <w:t xml:space="preserve">We note that </w:t>
+      </w:r>
+    </w:p>
+    <w:p>
+      <w:pPr>
+        <w:pStyle w:val="SmallTitel"/>
+      </w:pPr>
+    </w:p>
+    <w:p>
+      <w:pPr>
+        <w:pStyle w:val="SmallTitel"/>
+      </w:pPr>
+    </w:p>
+    <w:p>
+      <w:pPr>
+        <w:pStyle w:val="SmallTitel"/>
+      </w:pPr>
+      <w:r>
+        <w:t>Task 4</w:t>
+      </w:r>
+      <w:r>
+        <w:t xml:space="preserve">: </w:t>
+      </w:r>
+      <w:r>
+        <w:rPr>
+          <w:rFonts w:hint="eastAsia"/>
+        </w:rPr>
+        <w:t xml:space="preserve">Sort the </w:t>
+      </w:r>
+      <w:r>
+        <w:t>P</w:t>
+      </w:r>
+      <w:r>
+        <w:rPr>
+          <w:rFonts w:hint="eastAsia"/>
+        </w:rPr>
+        <w:t xml:space="preserve">ivot </w:t>
+      </w:r>
+      <w:r>
+        <w:t>T</w:t>
+      </w:r>
+      <w:r>
+        <w:rPr>
+          <w:rFonts w:hint="eastAsia"/>
+        </w:rPr>
+        <w:t xml:space="preserve">able </w:t>
+      </w:r>
+      <w:r>
+        <w:t>D</w:t>
+      </w:r>
+      <w:r>
+        <w:rPr>
+          <w:rFonts w:hint="eastAsia"/>
+        </w:rPr>
+        <w:t>ata</w:t>
+      </w:r>
+    </w:p>
+    <w:p>
+      <w:pPr>
+        <w:pStyle w:val="a"/>
+        <w:ind w:left="720"/>
+        <w:rPr>
+          <w:sz w:val="26"/>
+          <w:szCs w:val="26"/>
+        </w:rPr>
+      </w:pPr>
+      <w:r>
+        <w:rPr>
+          <w:sz w:val="26"/>
+          <w:szCs w:val="26"/>
+        </w:rPr>
+        <w:t>To maintain that different, I used</w:t>
+      </w:r>
+      <w:r>
+        <w:rPr>
+          <w:sz w:val="26"/>
+          <w:szCs w:val="26"/>
+        </w:rPr>
+        <w:t xml:space="preserve"> the</w:t>
+      </w:r>
+      <w:r>
+        <w:rPr>
+          <w:rFonts w:hint="eastAsia"/>
+          <w:sz w:val="26"/>
+          <w:szCs w:val="26"/>
+        </w:rPr>
+        <w:t xml:space="preserve"> Sort By Value setting on the pivot table to sort it in descending order by the sum of equipment count.</w:t>
+      </w:r>
+    </w:p>
+    <w:p>
+      <w:pPr>
+        <w:pStyle w:val="a"/>
+        <w:ind w:left="720"/>
+        <w:rPr>
+          <w:sz w:val="26"/>
+          <w:szCs w:val="26"/>
+        </w:rPr>
+      </w:pPr>
+      <w:r>
+        <w:rPr>
+          <w:sz w:val="26"/>
+          <w:szCs w:val="26"/>
+        </w:rPr>
+        <w:t>That will give a good view to note that different with one look at that pivot table.</w:t>
+      </w:r>
+    </w:p>
+    <w:p>
+      <w:pPr>
+        <w:pStyle w:val="a"/>
+        <w:ind w:left="720"/>
+        <w:rPr>
+          <w:sz w:val="26"/>
+          <w:szCs w:val="26"/>
+        </w:rPr>
+      </w:pPr>
+      <w:r>
+        <w:rPr>
+          <w:sz w:val="26"/>
+          <w:szCs w:val="26"/>
+        </w:rPr>
+        <w:t xml:space="preserve">To do that, I select the arow in the Row labels cell, then More sort options, then descending by the </w:t>
+      </w:r>
+      <w:r>
+        <w:rPr>
+          <w:rFonts w:hint="eastAsia"/>
+          <w:sz w:val="26"/>
+          <w:szCs w:val="26"/>
+        </w:rPr>
+        <w:t>sum of equipment coun</w:t>
+      </w:r>
+      <w:r>
+        <w:rPr>
+          <w:sz w:val="26"/>
+          <w:szCs w:val="26"/>
+        </w:rPr>
+        <w:t>t.</w:t>
+      </w:r>
+    </w:p>
+    <w:p>
+      <w:pPr>
+        <w:pStyle w:val="a"/>
+        <w:rPr>
+          <w:sz w:val="26"/>
+          <w:szCs w:val="26"/>
+        </w:rPr>
+      </w:pPr>
+    </w:p>
+    <w:p>
+      <w:pPr>
+        <w:pStyle w:val="a"/>
+        <w:rPr>
+          <w:rFonts w:ascii="CMTI10" w:hAnsi="CMTI10"/>
+          <w:sz w:val="20"/>
+          <w:szCs w:val="20"/>
+        </w:rPr>
+      </w:pPr>
+    </w:p>
+    <w:p>
+      <w:pPr>
+        <w:pStyle w:val="SmallTitel"/>
+        <w:rPr>
+          <w:szCs w:val="24"/>
+        </w:rPr>
+      </w:pPr>
+      <w:r>
+        <w:rPr>
+          <w:szCs w:val="24"/>
+        </w:rPr>
+        <w:t xml:space="preserve">Task 5: </w:t>
+      </w:r>
+      <w:r>
+        <w:rPr>
+          <w:rFonts w:hint="eastAsia"/>
+          <w:szCs w:val="24"/>
+        </w:rPr>
+        <w:t xml:space="preserve">Make </w:t>
+      </w:r>
+      <w:r>
+        <w:rPr>
+          <w:szCs w:val="24"/>
+        </w:rPr>
+        <w:t>T</w:t>
+      </w:r>
+      <w:r>
+        <w:rPr>
+          <w:rFonts w:hint="eastAsia"/>
+          <w:szCs w:val="24"/>
+        </w:rPr>
+        <w:t xml:space="preserve">wo </w:t>
+      </w:r>
+      <w:r>
+        <w:rPr>
+          <w:szCs w:val="24"/>
+        </w:rPr>
+        <w:t>M</w:t>
+      </w:r>
+      <w:r>
+        <w:rPr>
+          <w:rFonts w:hint="eastAsia"/>
+          <w:szCs w:val="24"/>
+        </w:rPr>
+        <w:t xml:space="preserve">ore </w:t>
+      </w:r>
+      <w:r>
+        <w:rPr>
+          <w:szCs w:val="24"/>
+        </w:rPr>
+        <w:t>P</w:t>
+      </w:r>
+      <w:r>
+        <w:rPr>
+          <w:rFonts w:hint="eastAsia"/>
+          <w:szCs w:val="24"/>
+        </w:rPr>
+        <w:t xml:space="preserve">ivot </w:t>
+      </w:r>
+      <w:r>
+        <w:rPr>
+          <w:szCs w:val="24"/>
+        </w:rPr>
+        <w:t>T</w:t>
+      </w:r>
+      <w:r>
+        <w:rPr>
+          <w:rFonts w:hint="eastAsia"/>
+          <w:szCs w:val="24"/>
+        </w:rPr>
+        <w:t xml:space="preserve">ables </w:t>
+      </w:r>
+      <w:r>
+        <w:rPr>
+          <w:szCs w:val="24"/>
+        </w:rPr>
+        <w:t>E</w:t>
+      </w:r>
+      <w:r>
+        <w:rPr>
+          <w:rFonts w:hint="eastAsia"/>
+          <w:szCs w:val="24"/>
+        </w:rPr>
+        <w:t xml:space="preserve">xactly the </w:t>
+      </w:r>
+      <w:r>
+        <w:rPr>
+          <w:szCs w:val="24"/>
+        </w:rPr>
+        <w:t>S</w:t>
+      </w:r>
+      <w:r>
+        <w:rPr>
+          <w:rFonts w:hint="eastAsia"/>
+          <w:szCs w:val="24"/>
+        </w:rPr>
+        <w:t xml:space="preserve">ame as </w:t>
+      </w:r>
+      <w:r>
+        <w:rPr>
+          <w:szCs w:val="24"/>
+        </w:rPr>
+        <w:t>T</w:t>
+      </w:r>
+      <w:r>
+        <w:rPr>
+          <w:rFonts w:hint="eastAsia"/>
+          <w:szCs w:val="24"/>
+        </w:rPr>
+        <w:t>ask 3</w:t>
+      </w:r>
+    </w:p>
+    <w:p>
+      <w:pPr>
+        <w:pStyle w:val="a"/>
+        <w:ind w:left="720"/>
+        <w:rPr>
+          <w:sz w:val="26"/>
+          <w:szCs w:val="26"/>
+        </w:rPr>
+      </w:pPr>
+      <w:r>
+        <w:rPr>
+          <w:sz w:val="26"/>
+          <w:szCs w:val="26"/>
+        </w:rPr>
+        <w:t xml:space="preserve">After finishing the first table, I must ensure that is the best view, and get a deeper look at these </w:t>
+      </w:r>
+      <w:r>
+        <w:rPr>
+          <w:rFonts w:hint="eastAsia"/>
+          <w:sz w:val="26"/>
+          <w:szCs w:val="26"/>
+        </w:rPr>
+        <w:t xml:space="preserve">equipment </w:t>
+      </w:r>
+      <w:r>
+        <w:rPr>
+          <w:sz w:val="26"/>
+          <w:szCs w:val="26"/>
+        </w:rPr>
+        <w:t>counts.</w:t>
+      </w:r>
+    </w:p>
+    <w:p>
+      <w:pPr>
+        <w:pStyle w:val="a"/>
+        <w:ind w:left="720"/>
+        <w:rPr>
+          <w:sz w:val="26"/>
+          <w:szCs w:val="26"/>
+        </w:rPr>
+      </w:pPr>
+      <w:r>
+        <w:rPr>
+          <w:sz w:val="26"/>
+          <w:szCs w:val="26"/>
+        </w:rPr>
+        <w:t>To do that, we can repeat same steps in task 3.</w:t>
+      </w:r>
+    </w:p>
+    <w:p>
+      <w:pPr>
+        <w:pStyle w:val="a"/>
+        <w:ind w:left="720"/>
+        <w:rPr>
+          <w:sz w:val="26"/>
+          <w:szCs w:val="26"/>
+        </w:rPr>
+      </w:pPr>
+      <w:r>
+        <w:rPr>
+          <w:sz w:val="26"/>
+          <w:szCs w:val="26"/>
+        </w:rPr>
+        <w:t xml:space="preserve"> </w:t>
+      </w:r>
+    </w:p>
+    <w:p>
+      <w:pPr>
+        <w:pStyle w:val="a"/>
+        <w:ind w:left="720"/>
+      </w:pPr>
+    </w:p>
+    <w:p>
+      <w:pPr>
+        <w:pStyle w:val="a"/>
+        <w:ind w:left="720"/>
+      </w:pPr>
+    </w:p>
+    <w:p>
+      <w:pPr>
+        <w:pStyle w:val="a"/>
+        <w:ind w:left="720"/>
+      </w:pPr>
+    </w:p>
+    <w:p>
+      <w:pPr>
+        <w:pStyle w:val="a"/>
+        <w:ind w:left="720"/>
+      </w:pPr>
+    </w:p>
+    <w:p>
+      <w:pPr>
+        <w:pStyle w:val="a"/>
+        <w:ind w:left="720"/>
+      </w:pPr>
+    </w:p>
+    <w:p>
+      <w:pPr>
+        <w:pStyle w:val="a"/>
+        <w:ind w:left="720"/>
+      </w:pPr>
+    </w:p>
+    <w:p>
+      <w:pPr>
+        <w:pStyle w:val="SmallTitel"/>
+        <w:rPr>
+          <w:rFonts w:eastAsiaTheme="minorEastAsia"/>
+          <w:szCs w:val="24"/>
+        </w:rPr>
+      </w:pPr>
+      <w:r>
+        <w:rPr>
+          <w:szCs w:val="24"/>
+        </w:rPr>
+        <w:lastRenderedPageBreak/>
+        <w:t xml:space="preserve">Task 6: </w:t>
+      </w:r>
+      <w:r>
+        <w:rPr>
+          <w:rFonts w:hint="eastAsia"/>
+          <w:szCs w:val="24"/>
+        </w:rPr>
+        <w:t xml:space="preserve">Analyze </w:t>
+      </w:r>
+      <w:r>
+        <w:rPr>
+          <w:szCs w:val="24"/>
+        </w:rPr>
+        <w:t>D</w:t>
+      </w:r>
+      <w:r>
+        <w:rPr>
+          <w:rFonts w:hint="eastAsia"/>
+          <w:szCs w:val="24"/>
+        </w:rPr>
+        <w:t xml:space="preserve">ata </w:t>
+      </w:r>
+      <w:r>
+        <w:rPr>
+          <w:szCs w:val="24"/>
+        </w:rPr>
+        <w:t>in</w:t>
+      </w:r>
+      <w:r>
+        <w:rPr>
+          <w:rFonts w:hint="eastAsia"/>
+          <w:szCs w:val="24"/>
+        </w:rPr>
+        <w:t xml:space="preserve"> the </w:t>
+      </w:r>
+      <w:r>
+        <w:rPr>
+          <w:szCs w:val="24"/>
+        </w:rPr>
+        <w:t>P</w:t>
+      </w:r>
+      <w:r>
+        <w:rPr>
+          <w:rFonts w:hint="eastAsia"/>
+          <w:szCs w:val="24"/>
+        </w:rPr>
+        <w:t xml:space="preserve">ivot </w:t>
+      </w:r>
+      <w:r>
+        <w:rPr>
+          <w:szCs w:val="24"/>
+        </w:rPr>
+        <w:t>T</w:t>
+      </w:r>
+      <w:r>
+        <w:rPr>
+          <w:rFonts w:hint="eastAsia"/>
+          <w:szCs w:val="24"/>
+        </w:rPr>
+        <w:t>able</w:t>
+      </w:r>
+    </w:p>
+    <w:p>
+      <w:pPr>
+        <w:pStyle w:val="a"/>
+        <w:ind w:left="720"/>
+        <w:rPr>
+          <w:sz w:val="26"/>
+          <w:szCs w:val="26"/>
+        </w:rPr>
+      </w:pPr>
+      <w:r>
+        <w:rPr>
+          <w:sz w:val="26"/>
+          <w:szCs w:val="26"/>
+        </w:rPr>
+        <w:t xml:space="preserve">In this step, I </w:t>
+      </w:r>
+      <w:r>
+        <w:rPr>
+          <w:sz w:val="26"/>
+          <w:szCs w:val="26"/>
+        </w:rPr>
+        <w:t xml:space="preserve">used </w:t>
+      </w:r>
+      <w:r>
+        <w:rPr>
+          <w:rFonts w:hint="eastAsia"/>
+          <w:sz w:val="26"/>
+          <w:szCs w:val="26"/>
+        </w:rPr>
+        <w:t>Use the PivotTable Fields pane to manipulate and analyze data in the two copied pivot table as follows:</w:t>
+      </w:r>
+      <w:r>
+        <w:rPr>
+          <w:sz w:val="26"/>
+          <w:szCs w:val="26"/>
+        </w:rPr>
+        <w:t xml:space="preserve"> </w:t>
+      </w:r>
+    </w:p>
+    <w:p>
+      <w:pPr>
+        <w:pStyle w:val="a"/>
+        <w:numPr>
+          <w:ilvl w:val="0"/>
+          <w:numId w:val="39"/>
+        </w:numPr>
+        <w:rPr>
+          <w:sz w:val="26"/>
+          <w:szCs w:val="26"/>
+        </w:rPr>
+      </w:pPr>
+      <w:r>
+        <w:rPr>
+          <w:rFonts w:hint="eastAsia"/>
+          <w:sz w:val="26"/>
+          <w:szCs w:val="26"/>
+        </w:rPr>
+        <w:t>In pivot table 2 add the Equipment Class field below the Department field so that the different vehicle types appear under each department with their respective counts.</w:t>
+      </w:r>
+    </w:p>
+    <w:p>
+      <w:pPr>
+        <w:pStyle w:val="a"/>
+        <w:numPr>
+          <w:ilvl w:val="0"/>
+          <w:numId w:val="39"/>
+        </w:numPr>
+        <w:rPr>
+          <w:rFonts w:hint="eastAsia"/>
+          <w:sz w:val="26"/>
+          <w:szCs w:val="26"/>
+        </w:rPr>
+      </w:pPr>
+      <w:r>
+        <w:rPr>
+          <w:rFonts w:hint="eastAsia"/>
+          <w:sz w:val="26"/>
+          <w:szCs w:val="26"/>
+        </w:rPr>
+        <w:t xml:space="preserve">Collapse all fields except the top one </w:t>
+      </w:r>
+      <w:r>
+        <w:rPr>
+          <w:sz w:val="26"/>
+          <w:szCs w:val="26"/>
+        </w:rPr>
+        <w:t>–</w:t>
+      </w:r>
+      <w:r>
+        <w:rPr>
+          <w:rFonts w:hint="eastAsia"/>
+          <w:sz w:val="26"/>
+          <w:szCs w:val="26"/>
+        </w:rPr>
+        <w:t> </w:t>
+      </w:r>
+      <w:r>
+        <w:rPr>
+          <w:b/>
+          <w:bCs/>
+          <w:sz w:val="26"/>
+          <w:szCs w:val="26"/>
+        </w:rPr>
+        <w:t>General Services.</w:t>
+      </w:r>
+    </w:p>
+    <w:p>
+      <w:pPr>
+        <w:pStyle w:val="a"/>
+        <w:numPr>
+          <w:ilvl w:val="0"/>
+          <w:numId w:val="39"/>
+        </w:numPr>
+        <w:rPr>
+          <w:rFonts w:hint="eastAsia"/>
+          <w:sz w:val="26"/>
+          <w:szCs w:val="26"/>
+        </w:rPr>
+      </w:pPr>
+      <w:r>
+        <w:rPr>
+          <w:rFonts w:hint="eastAsia"/>
+          <w:sz w:val="26"/>
+          <w:szCs w:val="26"/>
+        </w:rPr>
+        <w:t>In pivot table 3 add the Equipment Class field above the Department field so that the different vehicle types appear first, with the different departments listed underneath each vehicle type with their respective counts.</w:t>
+      </w:r>
+    </w:p>
+    <w:p>
+      <w:pPr>
+        <w:pStyle w:val="a"/>
+        <w:numPr>
+          <w:ilvl w:val="0"/>
+          <w:numId w:val="39"/>
+        </w:numPr>
+        <w:rPr>
+          <w:rFonts w:hint="eastAsia"/>
+          <w:sz w:val="26"/>
+          <w:szCs w:val="26"/>
+        </w:rPr>
+      </w:pPr>
+      <w:r>
+        <w:rPr>
+          <w:rFonts w:hint="eastAsia"/>
+          <w:sz w:val="26"/>
+          <w:szCs w:val="26"/>
+        </w:rPr>
+        <w:t xml:space="preserve">Collapse all fields except the top one </w:t>
+      </w:r>
+      <w:r>
+        <w:rPr>
+          <w:sz w:val="26"/>
+          <w:szCs w:val="26"/>
+        </w:rPr>
+        <w:t>–</w:t>
+      </w:r>
+      <w:r>
+        <w:rPr>
+          <w:rFonts w:hint="eastAsia"/>
+          <w:sz w:val="26"/>
+          <w:szCs w:val="26"/>
+        </w:rPr>
+        <w:t> </w:t>
+      </w:r>
+      <w:r>
+        <w:rPr>
+          <w:b/>
+          <w:bCs/>
+          <w:sz w:val="26"/>
+          <w:szCs w:val="26"/>
+        </w:rPr>
+        <w:t>Sedan.</w:t>
+      </w:r>
+    </w:p>
+    <w:p>
+      <w:pPr>
+        <w:pStyle w:val="a"/>
+        <w:rPr>
+          <w:sz w:val="26"/>
+          <w:szCs w:val="26"/>
+        </w:rPr>
+      </w:pPr>
+    </w:p>
+    <w:p>
+      <w:pPr>
+        <w:pStyle w:val="a"/>
+        <w:rPr>
+          <w:sz w:val="26"/>
+          <w:szCs w:val="26"/>
+        </w:rPr>
+      </w:pPr>
+    </w:p>
+    <w:p>
+      <w:pPr>
+        <w:pStyle w:val="a"/>
+        <w:ind w:left="720"/>
+        <w:rPr>
+          <w:sz w:val="26"/>
+          <w:szCs w:val="26"/>
+        </w:rPr>
+      </w:pPr>
+    </w:p>
+    <w:p>
+      <w:pPr>
+        <w:pStyle w:val="a"/>
+        <w:ind w:left="720"/>
+        <w:rPr>
+          <w:sz w:val="26"/>
+          <w:szCs w:val="26"/>
+        </w:rPr>
+      </w:pPr>
+    </w:p>
+    <w:p>
+      <w:pPr>
+        <w:pStyle w:val="a"/>
+        <w:ind w:left="720"/>
+        <w:rPr>
+          <w:sz w:val="26"/>
+          <w:szCs w:val="26"/>
+        </w:rPr>
+      </w:pPr>
+    </w:p>
+    <w:p>
+      <w:pPr>
+        <w:pStyle w:val="a"/>
+        <w:ind w:left="720"/>
+        <w:rPr>
+          <w:sz w:val="26"/>
+          <w:szCs w:val="26"/>
+        </w:rPr>
+      </w:pPr>
+    </w:p>
+    <w:p>
+      <w:pPr>
+        <w:pStyle w:val="a"/>
+        <w:ind w:left="720"/>
+        <w:rPr>
+          <w:sz w:val="26"/>
+          <w:szCs w:val="26"/>
+        </w:rPr>
+      </w:pPr>
+    </w:p>
+    <w:p>
+      <w:pPr>
+        <w:pStyle w:val="a"/>
+        <w:ind w:left="720"/>
+        <w:rPr>
+          <w:sz w:val="26"/>
+          <w:szCs w:val="26"/>
+        </w:rPr>
+      </w:pPr>
+    </w:p>
+    <w:p>
+      <w:pPr>
+        <w:pStyle w:val="a"/>
+        <w:ind w:left="720"/>
+        <w:rPr>
+          <w:sz w:val="26"/>
+          <w:szCs w:val="26"/>
         </w:rPr>
       </w:pPr>
     </w:p>
@@ -2380,6 +3726,7 @@
     </w:p>
     <w:p>
       <w:pPr>
+        <w:jc w:val="right"/>
         <w:rPr>
           <w:b/>
           <w:bCs/>
@@ -2388,16 +3735,37 @@
           <w:szCs w:val="20"/>
         </w:rPr>
       </w:pPr>
-    </w:p>
-    <w:p>
-      <w:pPr>
-        <w:rPr>
-          <w:rFonts w:eastAsia="Calibri"/>
-          <w:color w:val="auto"/>
-          <w:sz w:val="22"/>
-          <w:szCs w:val="22"/>
-        </w:rPr>
-      </w:pPr>
+      <w:r>
+        <w:rPr>
+          <w:b/>
+          <w:bCs/>
+          <w:color w:val="002060"/>
+          <w:sz w:val="20"/>
+          <w:szCs w:val="20"/>
+        </w:rPr>
+        <w:t>Written in: 2</w:t>
+      </w:r>
+      <w:r>
+        <w:rPr>
+          <w:b/>
+          <w:bCs/>
+          <w:color w:val="002060"/>
+          <w:sz w:val="20"/>
+          <w:szCs w:val="20"/>
+          <w:vertAlign w:val="superscript"/>
+        </w:rPr>
+        <w:t>nd</w:t>
+      </w:r>
+      <w:r>
+        <w:rPr>
+          <w:b/>
+          <w:bCs/>
+          <w:color w:val="002060"/>
+          <w:sz w:val="20"/>
+          <w:szCs w:val="20"/>
+        </w:rPr>
+        <w:t xml:space="preserve"> of May 2025</w:t>
+      </w:r>
     </w:p>
     <w:sectPr>
       <w:footerReference w:type="default" r:id="rId8"/>
@@ -4627,6 +5995,155 @@
     </w:lvl>
   </w:abstractNum>
   <w:abstractNum w:abstractNumId="20" w15:restartNumberingAfterBreak="0">
+    <w:nsid w:val="37AA363C"/>
+    <w:multiLevelType w:val="multilevel"/>
+    <w:tmpl w:val="D018B7AE"/>
+    <w:lvl w:ilvl="0">
+      <w:start w:val="1"/>
+      <w:numFmt w:val="bullet"/>
+      <w:lvlText w:val=""/>
+      <w:lvlJc w:val="left"/>
+      <w:pPr>
+        <w:tabs>
+          <w:tab w:val="num" w:pos="1440"/>
+        </w:tabs>
+        <w:ind w:left="1440" w:hanging="360"/>
+      </w:pPr>
+      <w:rPr>
+        <w:rFonts w:ascii="Symbol" w:hAnsi="Symbol" w:hint="default"/>
+        <w:sz w:val="20"/>
+      </w:rPr>
+    </w:lvl>
+    <w:lvl w:ilvl="1" w:tentative="1">
+      <w:start w:val="1"/>
+      <w:numFmt w:val="bullet"/>
+      <w:lvlText w:val="o"/>
+      <w:lvlJc w:val="left"/>
+      <w:pPr>
+        <w:tabs>
+          <w:tab w:val="num" w:pos="2160"/>
+        </w:tabs>
+        <w:ind w:left="2160" w:hanging="360"/>
+      </w:pPr>
+      <w:rPr>
+        <w:rFonts w:ascii="Courier New" w:hAnsi="Courier New" w:hint="default"/>
+        <w:sz w:val="20"/>
+      </w:rPr>
+    </w:lvl>
+    <w:lvl w:ilvl="2" w:tentative="1">
+      <w:start w:val="1"/>
+      <w:numFmt w:val="bullet"/>
+      <w:lvlText w:val=""/>
+      <w:lvlJc w:val="left"/>
+      <w:pPr>
+        <w:tabs>
+          <w:tab w:val="num" w:pos="2880"/>
+        </w:tabs>
+        <w:ind w:left="2880" w:hanging="360"/>
+      </w:pPr>
+      <w:rPr>
+        <w:rFonts w:ascii="Wingdings" w:hAnsi="Wingdings" w:hint="default"/>
+        <w:sz w:val="20"/>
+      </w:rPr>
+    </w:lvl>
+    <w:lvl w:ilvl="3" w:tentative="1">
+      <w:start w:val="1"/>
+      <w:numFmt w:val="bullet"/>
+      <w:lvlText w:val=""/>
+      <w:lvlJc w:val="left"/>
+      <w:pPr>
+        <w:tabs>
+          <w:tab w:val="num" w:pos="3600"/>
+        </w:tabs>
+        <w:ind w:left="3600" w:hanging="360"/>
+      </w:pPr>
+      <w:rPr>
+        <w:rFonts w:ascii="Wingdings" w:hAnsi="Wingdings" w:hint="default"/>
+        <w:sz w:val="20"/>
+      </w:rPr>
+    </w:lvl>
+    <w:lvl w:ilvl="4" w:tentative="1">
+      <w:start w:val="1"/>
+      <w:numFmt w:val="bullet"/>
+      <w:lvlText w:val=""/>
+      <w:lvlJc w:val="left"/>
+      <w:pPr>
+        <w:tabs>
+          <w:tab w:val="num" w:pos="4320"/>
+        </w:tabs>
+        <w:ind w:left="4320" w:hanging="360"/>
+      </w:pPr>
+      <w:rPr>
+        <w:rFonts w:ascii="Wingdings" w:hAnsi="Wingdings" w:hint="default"/>
+        <w:sz w:val="20"/>
+      </w:rPr>
+    </w:lvl>
+    <w:lvl w:ilvl="5" w:tentative="1">
+      <w:start w:val="1"/>
+      <w:numFmt w:val="bullet"/>
+      <w:lvlText w:val=""/>
+      <w:lvlJc w:val="left"/>
+      <w:pPr>
+        <w:tabs>
+          <w:tab w:val="num" w:pos="5040"/>
+        </w:tabs>
+        <w:ind w:left="5040" w:hanging="360"/>
+      </w:pPr>
+      <w:rPr>
+        <w:rFonts w:ascii="Wingdings" w:hAnsi="Wingdings" w:hint="default"/>
+        <w:sz w:val="20"/>
+      </w:rPr>
+    </w:lvl>
+    <w:lvl w:ilvl="6" w:tentative="1">
+      <w:start w:val="1"/>
+      <w:numFmt w:val="bullet"/>
+      <w:lvlText w:val=""/>
+      <w:lvlJc w:val="left"/>
+      <w:pPr>
+        <w:tabs>
+          <w:tab w:val="num" w:pos="5760"/>
+        </w:tabs>
+        <w:ind w:left="5760" w:hanging="360"/>
+      </w:pPr>
+      <w:rPr>
+        <w:rFonts w:ascii="Wingdings" w:hAnsi="Wingdings" w:hint="default"/>
+        <w:sz w:val="20"/>
+      </w:rPr>
+    </w:lvl>
+    <w:lvl w:ilvl="7" w:tentative="1">
+      <w:start w:val="1"/>
+      <w:numFmt w:val="bullet"/>
+      <w:lvlText w:val=""/>
+      <w:lvlJc w:val="left"/>
+      <w:pPr>
+        <w:tabs>
+          <w:tab w:val="num" w:pos="6480"/>
+        </w:tabs>
+        <w:ind w:left="6480" w:hanging="360"/>
+      </w:pPr>
+      <w:rPr>
+        <w:rFonts w:ascii="Wingdings" w:hAnsi="Wingdings" w:hint="default"/>
+        <w:sz w:val="20"/>
+      </w:rPr>
+    </w:lvl>
+    <w:lvl w:ilvl="8" w:tentative="1">
+      <w:start w:val="1"/>
+      <w:numFmt w:val="bullet"/>
+      <w:lvlText w:val=""/>
+      <w:lvlJc w:val="left"/>
+      <w:pPr>
+        <w:tabs>
+          <w:tab w:val="num" w:pos="7200"/>
+        </w:tabs>
+        <w:ind w:left="7200" w:hanging="360"/>
+      </w:pPr>
+      <w:rPr>
+        <w:rFonts w:ascii="Wingdings" w:hAnsi="Wingdings" w:hint="default"/>
+        <w:sz w:val="20"/>
+      </w:rPr>
+    </w:lvl>
+  </w:abstractNum>
+  <w:abstractNum w:abstractNumId="21" w15:restartNumberingAfterBreak="0">
     <w:nsid w:val="41E23464"/>
     <w:multiLevelType w:val="hybridMultilevel"/>
     <w:tmpl w:val="D4A435EE"/>
@@ -4741,7 +6258,7 @@
       </w:rPr>
     </w:lvl>
   </w:abstractNum>
-  <w:abstractNum w:abstractNumId="21" w15:restartNumberingAfterBreak="0">
+  <w:abstractNum w:abstractNumId="22" w15:restartNumberingAfterBreak="0">
     <w:nsid w:val="4218626F"/>
     <w:multiLevelType w:val="hybridMultilevel"/>
     <w:tmpl w:val="E418F75E"/>
@@ -4830,7 +6347,7 @@
       </w:pPr>
     </w:lvl>
   </w:abstractNum>
-  <w:abstractNum w:abstractNumId="22" w15:restartNumberingAfterBreak="0">
+  <w:abstractNum w:abstractNumId="23" w15:restartNumberingAfterBreak="0">
     <w:nsid w:val="53F106AE"/>
     <w:multiLevelType w:val="hybridMultilevel"/>
     <w:tmpl w:val="51521516"/>
@@ -4919,7 +6436,7 @@
       </w:pPr>
     </w:lvl>
   </w:abstractNum>
-  <w:abstractNum w:abstractNumId="23" w15:restartNumberingAfterBreak="0">
+  <w:abstractNum w:abstractNumId="24" w15:restartNumberingAfterBreak="0">
     <w:nsid w:val="5728604E"/>
     <w:multiLevelType w:val="hybridMultilevel"/>
     <w:tmpl w:val="BA1692D0"/>
@@ -5008,7 +6525,7 @@
       </w:pPr>
     </w:lvl>
   </w:abstractNum>
-  <w:abstractNum w:abstractNumId="24" w15:restartNumberingAfterBreak="0">
+  <w:abstractNum w:abstractNumId="25" w15:restartNumberingAfterBreak="0">
     <w:nsid w:val="5A7C0253"/>
     <w:multiLevelType w:val="hybridMultilevel"/>
     <w:tmpl w:val="CB481E02"/>
@@ -5097,7 +6614,7 @@
       </w:pPr>
     </w:lvl>
   </w:abstractNum>
-  <w:abstractNum w:abstractNumId="25" w15:restartNumberingAfterBreak="0">
+  <w:abstractNum w:abstractNumId="26" w15:restartNumberingAfterBreak="0">
     <w:nsid w:val="5DA70B28"/>
     <w:multiLevelType w:val="hybridMultilevel"/>
     <w:tmpl w:val="F6E8EA42"/>
@@ -5210,7 +6727,7 @@
       </w:rPr>
     </w:lvl>
   </w:abstractNum>
-  <w:abstractNum w:abstractNumId="26" w15:restartNumberingAfterBreak="0">
+  <w:abstractNum w:abstractNumId="27" w15:restartNumberingAfterBreak="0">
     <w:nsid w:val="5FC12934"/>
     <w:multiLevelType w:val="hybridMultilevel"/>
     <w:tmpl w:val="C1160920"/>
@@ -5323,7 +6840,7 @@
       </w:rPr>
     </w:lvl>
   </w:abstractNum>
-  <w:abstractNum w:abstractNumId="27" w15:restartNumberingAfterBreak="0">
+  <w:abstractNum w:abstractNumId="28" w15:restartNumberingAfterBreak="0">
     <w:nsid w:val="64B96CCB"/>
     <w:multiLevelType w:val="hybridMultilevel"/>
     <w:tmpl w:val="FC6442F6"/>
@@ -5436,7 +6953,7 @@
       </w:rPr>
     </w:lvl>
   </w:abstractNum>
-  <w:abstractNum w:abstractNumId="28" w15:restartNumberingAfterBreak="0">
+  <w:abstractNum w:abstractNumId="29" w15:restartNumberingAfterBreak="0">
     <w:nsid w:val="64C226BC"/>
     <w:multiLevelType w:val="hybridMultilevel"/>
     <w:tmpl w:val="6CD83ACC"/>
@@ -5526,7 +7043,7 @@
       </w:pPr>
     </w:lvl>
   </w:abstractNum>
-  <w:abstractNum w:abstractNumId="29" w15:restartNumberingAfterBreak="0">
+  <w:abstractNum w:abstractNumId="30" w15:restartNumberingAfterBreak="0">
     <w:nsid w:val="686E0827"/>
     <w:multiLevelType w:val="hybridMultilevel"/>
     <w:tmpl w:val="DDEA14F4"/>
@@ -5615,7 +7132,7 @@
       </w:pPr>
     </w:lvl>
   </w:abstractNum>
-  <w:abstractNum w:abstractNumId="30" w15:restartNumberingAfterBreak="0">
+  <w:abstractNum w:abstractNumId="31" w15:restartNumberingAfterBreak="0">
     <w:nsid w:val="69CC17C6"/>
     <w:multiLevelType w:val="hybridMultilevel"/>
     <w:tmpl w:val="82347488"/>
@@ -5728,7 +7245,7 @@
       </w:rPr>
     </w:lvl>
   </w:abstractNum>
-  <w:abstractNum w:abstractNumId="31" w15:restartNumberingAfterBreak="0">
+  <w:abstractNum w:abstractNumId="32" w15:restartNumberingAfterBreak="0">
     <w:nsid w:val="6F695173"/>
     <w:multiLevelType w:val="hybridMultilevel"/>
     <w:tmpl w:val="B6D48776"/>
@@ -5840,7 +7357,7 @@
       </w:rPr>
     </w:lvl>
   </w:abstractNum>
-  <w:abstractNum w:abstractNumId="32" w15:restartNumberingAfterBreak="0">
+  <w:abstractNum w:abstractNumId="33" w15:restartNumberingAfterBreak="0">
     <w:nsid w:val="780E1022"/>
     <w:multiLevelType w:val="hybridMultilevel"/>
     <w:tmpl w:val="C346DDEE"/>
@@ -5930,7 +7447,156 @@
       </w:pPr>
     </w:lvl>
   </w:abstractNum>
-  <w:abstractNum w:abstractNumId="33" w15:restartNumberingAfterBreak="0">
+  <w:abstractNum w:abstractNumId="34" w15:restartNumberingAfterBreak="0">
+    <w:nsid w:val="7BCD3D3A"/>
+    <w:multiLevelType w:val="multilevel"/>
+    <w:tmpl w:val="0EFE84F0"/>
+    <w:lvl w:ilvl="0">
+      <w:start w:val="1"/>
+      <w:numFmt w:val="bullet"/>
+      <w:lvlText w:val=""/>
+      <w:lvlJc w:val="left"/>
+      <w:pPr>
+        <w:tabs>
+          <w:tab w:val="num" w:pos="1440"/>
+        </w:tabs>
+        <w:ind w:left="1440" w:hanging="360"/>
+      </w:pPr>
+      <w:rPr>
+        <w:rFonts w:ascii="Symbol" w:hAnsi="Symbol" w:hint="default"/>
+        <w:sz w:val="20"/>
+      </w:rPr>
+    </w:lvl>
+    <w:lvl w:ilvl="1" w:tentative="1">
+      <w:start w:val="1"/>
+      <w:numFmt w:val="bullet"/>
+      <w:lvlText w:val="o"/>
+      <w:lvlJc w:val="left"/>
+      <w:pPr>
+        <w:tabs>
+          <w:tab w:val="num" w:pos="2160"/>
+        </w:tabs>
+        <w:ind w:left="2160" w:hanging="360"/>
+      </w:pPr>
+      <w:rPr>
+        <w:rFonts w:ascii="Courier New" w:hAnsi="Courier New" w:hint="default"/>
+        <w:sz w:val="20"/>
+      </w:rPr>
+    </w:lvl>
+    <w:lvl w:ilvl="2" w:tentative="1">
+      <w:start w:val="1"/>
+      <w:numFmt w:val="bullet"/>
+      <w:lvlText w:val=""/>
+      <w:lvlJc w:val="left"/>
+      <w:pPr>
+        <w:tabs>
+          <w:tab w:val="num" w:pos="2880"/>
+        </w:tabs>
+        <w:ind w:left="2880" w:hanging="360"/>
+      </w:pPr>
+      <w:rPr>
+        <w:rFonts w:ascii="Wingdings" w:hAnsi="Wingdings" w:hint="default"/>
+        <w:sz w:val="20"/>
+      </w:rPr>
+    </w:lvl>
+    <w:lvl w:ilvl="3" w:tentative="1">
+      <w:start w:val="1"/>
+      <w:numFmt w:val="bullet"/>
+      <w:lvlText w:val=""/>
+      <w:lvlJc w:val="left"/>
+      <w:pPr>
+        <w:tabs>
+          <w:tab w:val="num" w:pos="3600"/>
+        </w:tabs>
+        <w:ind w:left="3600" w:hanging="360"/>
+      </w:pPr>
+      <w:rPr>
+        <w:rFonts w:ascii="Wingdings" w:hAnsi="Wingdings" w:hint="default"/>
+        <w:sz w:val="20"/>
+      </w:rPr>
+    </w:lvl>
+    <w:lvl w:ilvl="4" w:tentative="1">
+      <w:start w:val="1"/>
+      <w:numFmt w:val="bullet"/>
+      <w:lvlText w:val=""/>
+      <w:lvlJc w:val="left"/>
+      <w:pPr>
+        <w:tabs>
+          <w:tab w:val="num" w:pos="4320"/>
+        </w:tabs>
+        <w:ind w:left="4320" w:hanging="360"/>
+      </w:pPr>
+      <w:rPr>
+        <w:rFonts w:ascii="Wingdings" w:hAnsi="Wingdings" w:hint="default"/>
+        <w:sz w:val="20"/>
+      </w:rPr>
+    </w:lvl>
+    <w:lvl w:ilvl="5" w:tentative="1">
+      <w:start w:val="1"/>
+      <w:numFmt w:val="bullet"/>
+      <w:lvlText w:val=""/>
+      <w:lvlJc w:val="left"/>
+      <w:pPr>
+        <w:tabs>
+          <w:tab w:val="num" w:pos="5040"/>
+        </w:tabs>
+        <w:ind w:left="5040" w:hanging="360"/>
+      </w:pPr>
+      <w:rPr>
+        <w:rFonts w:ascii="Wingdings" w:hAnsi="Wingdings" w:hint="default"/>
+        <w:sz w:val="20"/>
+      </w:rPr>
+    </w:lvl>
+    <w:lvl w:ilvl="6" w:tentative="1">
+      <w:start w:val="1"/>
+      <w:numFmt w:val="bullet"/>
+      <w:lvlText w:val=""/>
+      <w:lvlJc w:val="left"/>
+      <w:pPr>
+        <w:tabs>
+          <w:tab w:val="num" w:pos="5760"/>
+        </w:tabs>
+        <w:ind w:left="5760" w:hanging="360"/>
+      </w:pPr>
+      <w:rPr>
+        <w:rFonts w:ascii="Wingdings" w:hAnsi="Wingdings" w:hint="default"/>
+        <w:sz w:val="20"/>
+      </w:rPr>
+    </w:lvl>
+    <w:lvl w:ilvl="7" w:tentative="1">
+      <w:start w:val="1"/>
+      <w:numFmt w:val="bullet"/>
+      <w:lvlText w:val=""/>
+      <w:lvlJc w:val="left"/>
+      <w:pPr>
+        <w:tabs>
+          <w:tab w:val="num" w:pos="6480"/>
+        </w:tabs>
+        <w:ind w:left="6480" w:hanging="360"/>
+      </w:pPr>
+      <w:rPr>
+        <w:rFonts w:ascii="Wingdings" w:hAnsi="Wingdings" w:hint="default"/>
+        <w:sz w:val="20"/>
+      </w:rPr>
+    </w:lvl>
+    <w:lvl w:ilvl="8" w:tentative="1">
+      <w:start w:val="1"/>
+      <w:numFmt w:val="bullet"/>
+      <w:lvlText w:val=""/>
+      <w:lvlJc w:val="left"/>
+      <w:pPr>
+        <w:tabs>
+          <w:tab w:val="num" w:pos="7200"/>
+        </w:tabs>
+        <w:ind w:left="7200" w:hanging="360"/>
+      </w:pPr>
+      <w:rPr>
+        <w:rFonts w:ascii="Wingdings" w:hAnsi="Wingdings" w:hint="default"/>
+        <w:sz w:val="20"/>
+      </w:rPr>
+    </w:lvl>
+  </w:abstractNum>
+  <w:abstractNum w:abstractNumId="35" w15:restartNumberingAfterBreak="0">
     <w:nsid w:val="7CDB3DFF"/>
     <w:multiLevelType w:val="hybridMultilevel"/>
     <w:tmpl w:val="895E4B3E"/>
@@ -6043,7 +7709,7 @@
       </w:rPr>
     </w:lvl>
   </w:abstractNum>
-  <w:abstractNum w:abstractNumId="34" w15:restartNumberingAfterBreak="0">
+  <w:abstractNum w:abstractNumId="36" w15:restartNumberingAfterBreak="0">
     <w:nsid w:val="7E6119F7"/>
     <w:multiLevelType w:val="hybridMultilevel"/>
     <w:tmpl w:val="8CD8B3CA"/>
@@ -6155,7 +7821,7 @@
       </w:rPr>
     </w:lvl>
   </w:abstractNum>
-  <w:abstractNum w:abstractNumId="35" w15:restartNumberingAfterBreak="0">
+  <w:abstractNum w:abstractNumId="37" w15:restartNumberingAfterBreak="0">
     <w:nsid w:val="7FF815FF"/>
     <w:multiLevelType w:val="hybridMultilevel"/>
     <w:tmpl w:val="6284EC04"/>
@@ -6254,31 +7920,31 @@
     <w:abstractNumId w:val="2"/>
   </w:num>
   <w:num w:numId="4">
+    <w:abstractNumId w:val="25"/>
+  </w:num>
+  <w:num w:numId="5">
+    <w:abstractNumId w:val="30"/>
+  </w:num>
+  <w:num w:numId="6">
     <w:abstractNumId w:val="24"/>
   </w:num>
-  <w:num w:numId="5">
-    <w:abstractNumId w:val="29"/>
-  </w:num>
-  <w:num w:numId="6">
-    <w:abstractNumId w:val="23"/>
-  </w:num>
   <w:num w:numId="7">
-    <w:abstractNumId w:val="26"/>
+    <w:abstractNumId w:val="27"/>
   </w:num>
   <w:num w:numId="8">
-    <w:abstractNumId w:val="27"/>
+    <w:abstractNumId w:val="28"/>
   </w:num>
   <w:num w:numId="9">
-    <w:abstractNumId w:val="22"/>
+    <w:abstractNumId w:val="23"/>
   </w:num>
   <w:num w:numId="10">
     <w:abstractNumId w:val="3"/>
   </w:num>
   <w:num w:numId="11">
-    <w:abstractNumId w:val="33"/>
+    <w:abstractNumId w:val="35"/>
   </w:num>
   <w:num w:numId="12">
-    <w:abstractNumId w:val="32"/>
+    <w:abstractNumId w:val="33"/>
   </w:num>
   <w:num w:numId="13">
     <w:abstractNumId w:val="19"/>
@@ -6321,7 +7987,7 @@
     <w:abstractNumId w:val="4"/>
   </w:num>
   <w:num w:numId="18">
-    <w:abstractNumId w:val="31"/>
+    <w:abstractNumId w:val="32"/>
   </w:num>
   <w:num w:numId="19">
     <w:abstractNumId w:val="8"/>
@@ -6333,13 +7999,13 @@
     <w:abstractNumId w:val="1"/>
   </w:num>
   <w:num w:numId="22">
-    <w:abstractNumId w:val="30"/>
+    <w:abstractNumId w:val="31"/>
   </w:num>
   <w:num w:numId="23">
-    <w:abstractNumId w:val="25"/>
+    <w:abstractNumId w:val="26"/>
   </w:num>
   <w:num w:numId="24">
-    <w:abstractNumId w:val="34"/>
+    <w:abstractNumId w:val="36"/>
   </w:num>
   <w:num w:numId="25">
     <w:abstractNumId w:val="0"/>
@@ -6348,13 +8014,13 @@
     <w:abstractNumId w:val="10"/>
   </w:num>
   <w:num w:numId="27">
-    <w:abstractNumId w:val="20"/>
+    <w:abstractNumId w:val="21"/>
   </w:num>
   <w:num w:numId="28">
     <w:abstractNumId w:val="5"/>
   </w:num>
   <w:num w:numId="29">
-    <w:abstractNumId w:val="28"/>
+    <w:abstractNumId w:val="29"/>
   </w:num>
   <w:num w:numId="30">
     <w:abstractNumId w:val="15"/>
@@ -6366,19 +8032,25 @@
     <w:abstractNumId w:val="9"/>
   </w:num>
   <w:num w:numId="33">
-    <w:abstractNumId w:val="21"/>
+    <w:abstractNumId w:val="22"/>
   </w:num>
   <w:num w:numId="34">
     <w:abstractNumId w:val="17"/>
   </w:num>
   <w:num w:numId="35">
-    <w:abstractNumId w:val="35"/>
+    <w:abstractNumId w:val="37"/>
   </w:num>
   <w:num w:numId="36">
     <w:abstractNumId w:val="16"/>
   </w:num>
   <w:num w:numId="37">
     <w:abstractNumId w:val="7"/>
+  </w:num>
+  <w:num w:numId="38">
+    <w:abstractNumId w:val="20"/>
+  </w:num>
+  <w:num w:numId="39">
+    <w:abstractNumId w:val="34"/>
   </w:num>
   <w:numIdMacAtCleanup w:val="12"/>
 </w:numbering>

</xml_diff>